<commit_message>
previous diff pdf removed
</commit_message>
<xml_diff>
--- a/Submit/Frontier/ResponsetoReviewers/ReviewerNo3_LP.docx
+++ b/Submit/Frontier/ResponsetoReviewers/ReviewerNo3_LP.docx
@@ -1,6 +1,6 @@
 
 <file path=word/document.xml><?xml version="1.0" encoding="utf-8"?>
-<w:document xmlns:wpc="http://schemas.microsoft.com/office/word/2010/wordprocessingCanvas" xmlns:cx="http://schemas.microsoft.com/office/drawing/2014/chartex" xmlns:mc="http://schemas.openxmlformats.org/markup-compatibility/2006" xmlns:o="urn:schemas-microsoft-com:office:office" xmlns:r="http://schemas.openxmlformats.org/officeDocument/2006/relationships" xmlns:m="http://schemas.openxmlformats.org/officeDocument/2006/math" xmlns:v="urn:schemas-microsoft-com:vml" xmlns:wp14="http://schemas.microsoft.com/office/word/2010/wordprocessingDrawing" xmlns:wp="http://schemas.openxmlformats.org/drawingml/2006/wordprocessingDrawing" xmlns:w10="urn:schemas-microsoft-com:office:word" xmlns:w="http://schemas.openxmlformats.org/wordprocessingml/2006/main" xmlns:w14="http://schemas.microsoft.com/office/word/2010/wordml" xmlns:w15="http://schemas.microsoft.com/office/word/2012/wordml" xmlns:w16se="http://schemas.microsoft.com/office/word/2015/wordml/symex" xmlns:wpg="http://schemas.microsoft.com/office/word/2010/wordprocessingGroup" xmlns:wpi="http://schemas.microsoft.com/office/word/2010/wordprocessingInk" xmlns:wne="http://schemas.microsoft.com/office/word/2006/wordml" xmlns:wps="http://schemas.microsoft.com/office/word/2010/wordprocessingShape" mc:Ignorable="w14 w15 w16se wp14">
+<w:document xmlns:wpc="http://schemas.microsoft.com/office/word/2010/wordprocessingCanvas" xmlns:cx="http://schemas.microsoft.com/office/drawing/2014/chartex" xmlns:cx1="http://schemas.microsoft.com/office/drawing/2015/9/8/chartex" xmlns:cx2="http://schemas.microsoft.com/office/drawing/2015/10/21/chartex" xmlns:cx3="http://schemas.microsoft.com/office/drawing/2016/5/9/chartex" xmlns:cx4="http://schemas.microsoft.com/office/drawing/2016/5/10/chartex" xmlns:cx5="http://schemas.microsoft.com/office/drawing/2016/5/11/chartex" xmlns:cx6="http://schemas.microsoft.com/office/drawing/2016/5/12/chartex" xmlns:cx7="http://schemas.microsoft.com/office/drawing/2016/5/13/chartex" xmlns:cx8="http://schemas.microsoft.com/office/drawing/2016/5/14/chartex" xmlns:mc="http://schemas.openxmlformats.org/markup-compatibility/2006" xmlns:aink="http://schemas.microsoft.com/office/drawing/2016/ink" xmlns:am3d="http://schemas.microsoft.com/office/drawing/2017/model3d" xmlns:o="urn:schemas-microsoft-com:office:office" xmlns:r="http://schemas.openxmlformats.org/officeDocument/2006/relationships" xmlns:m="http://schemas.openxmlformats.org/officeDocument/2006/math" xmlns:v="urn:schemas-microsoft-com:vml" xmlns:wp14="http://schemas.microsoft.com/office/word/2010/wordprocessingDrawing" xmlns:wp="http://schemas.openxmlformats.org/drawingml/2006/wordprocessingDrawing" xmlns:w10="urn:schemas-microsoft-com:office:word" xmlns:w="http://schemas.openxmlformats.org/wordprocessingml/2006/main" xmlns:w14="http://schemas.microsoft.com/office/word/2010/wordml" xmlns:w15="http://schemas.microsoft.com/office/word/2012/wordml" xmlns:w16cex="http://schemas.microsoft.com/office/word/2018/wordml/cex" xmlns:w16cid="http://schemas.microsoft.com/office/word/2016/wordml/cid" xmlns:w16="http://schemas.microsoft.com/office/word/2018/wordml" xmlns:w16sdtdh="http://schemas.microsoft.com/office/word/2020/wordml/sdtdatahash" xmlns:w16se="http://schemas.microsoft.com/office/word/2015/wordml/symex" xmlns:wpg="http://schemas.microsoft.com/office/word/2010/wordprocessingGroup" xmlns:wpi="http://schemas.microsoft.com/office/word/2010/wordprocessingInk" xmlns:wne="http://schemas.microsoft.com/office/word/2006/wordml" xmlns:wps="http://schemas.microsoft.com/office/word/2010/wordprocessingShape" mc:Ignorable="w14 w15 w16se w16cid w16 w16cex w16sdtdh wp14">
   <w:body>
     <w:p>
       <w:pPr>
@@ -122,7 +122,7 @@
     </w:p>
     <w:p>
       <w:pPr>
-        <w:pStyle w:val="Paragrafoelenco"/>
+        <w:pStyle w:val="a3"/>
         <w:numPr>
           <w:ilvl w:val="0"/>
           <w:numId w:val="1"/>
@@ -279,7 +279,44 @@
           <w:rFonts w:eastAsiaTheme="minorEastAsia"/>
           <w:lang w:eastAsia="ja-JP"/>
         </w:rPr>
-        <w:t xml:space="preserve"> the textbook by </w:t>
+        <w:t xml:space="preserve"> the textbook by Greenacre, M. [2]</w:t>
+      </w:r>
+      <w:r>
+        <w:rPr>
+          <w:rFonts w:eastAsiaTheme="minorEastAsia"/>
+          <w:lang w:eastAsia="ja-JP"/>
+        </w:rPr>
+        <w:t xml:space="preserve"> We provided more detailed explanation of how CA works in the response to your next comment as well as in the current revised manuscript. </w:t>
+      </w:r>
+    </w:p>
+    <w:p>
+      <w:pPr>
+        <w:rPr>
+          <w:rFonts w:eastAsiaTheme="minorEastAsia"/>
+          <w:lang w:eastAsia="ja-JP"/>
+        </w:rPr>
+      </w:pPr>
+    </w:p>
+    <w:p>
+      <w:pPr>
+        <w:rPr>
+          <w:rFonts w:eastAsiaTheme="minorEastAsia"/>
+          <w:lang w:eastAsia="ja-JP"/>
+        </w:rPr>
+      </w:pPr>
+      <w:r>
+        <w:rPr>
+          <w:rFonts w:eastAsiaTheme="minorEastAsia" w:hint="eastAsia"/>
+          <w:lang w:eastAsia="ja-JP"/>
+        </w:rPr>
+        <w:t>[</w:t>
+      </w:r>
+      <w:r>
+        <w:rPr>
+          <w:rFonts w:eastAsiaTheme="minorEastAsia"/>
+          <w:lang w:eastAsia="ja-JP"/>
+        </w:rPr>
+        <w:t xml:space="preserve">1] </w:t>
       </w:r>
       <w:proofErr w:type="spellStart"/>
       <w:r>
@@ -287,7 +324,7 @@
           <w:rFonts w:eastAsiaTheme="minorEastAsia"/>
           <w:lang w:eastAsia="ja-JP"/>
         </w:rPr>
-        <w:t>Greenacre</w:t>
+        <w:t>Husson</w:t>
       </w:r>
       <w:proofErr w:type="spellEnd"/>
       <w:r>
@@ -295,76 +332,7 @@
           <w:rFonts w:eastAsiaTheme="minorEastAsia"/>
           <w:lang w:eastAsia="ja-JP"/>
         </w:rPr>
-        <w:t>, M. [2]</w:t>
-      </w:r>
-      <w:r>
-        <w:rPr>
-          <w:rFonts w:eastAsiaTheme="minorEastAsia"/>
-          <w:lang w:eastAsia="ja-JP"/>
-        </w:rPr>
-        <w:t xml:space="preserve"> We provided more detailed explanation of how CA works in the response to your next comment as well as in the current revised manuscript. </w:t>
-      </w:r>
-    </w:p>
-    <w:p>
-      <w:pPr>
-        <w:rPr>
-          <w:rFonts w:eastAsiaTheme="minorEastAsia"/>
-          <w:lang w:eastAsia="ja-JP"/>
-        </w:rPr>
-      </w:pPr>
-    </w:p>
-    <w:p>
-      <w:pPr>
-        <w:rPr>
-          <w:rFonts w:eastAsiaTheme="minorEastAsia"/>
-          <w:lang w:eastAsia="ja-JP"/>
-        </w:rPr>
-      </w:pPr>
-      <w:r>
-        <w:rPr>
-          <w:rFonts w:eastAsiaTheme="minorEastAsia" w:hint="eastAsia"/>
-          <w:lang w:eastAsia="ja-JP"/>
-        </w:rPr>
-        <w:t>[</w:t>
-      </w:r>
-      <w:r>
-        <w:rPr>
-          <w:rFonts w:eastAsiaTheme="minorEastAsia"/>
-          <w:lang w:eastAsia="ja-JP"/>
-        </w:rPr>
-        <w:t xml:space="preserve">1] </w:t>
-      </w:r>
-      <w:proofErr w:type="spellStart"/>
-      <w:r>
-        <w:rPr>
-          <w:rFonts w:eastAsiaTheme="minorEastAsia"/>
-          <w:lang w:eastAsia="ja-JP"/>
-        </w:rPr>
-        <w:t>Husson</w:t>
-      </w:r>
-      <w:proofErr w:type="spellEnd"/>
-      <w:r>
-        <w:rPr>
-          <w:rFonts w:eastAsiaTheme="minorEastAsia"/>
-          <w:lang w:eastAsia="ja-JP"/>
-        </w:rPr>
-        <w:t xml:space="preserve">, F., </w:t>
-      </w:r>
-      <w:proofErr w:type="spellStart"/>
-      <w:r>
-        <w:rPr>
-          <w:rFonts w:eastAsiaTheme="minorEastAsia"/>
-          <w:lang w:eastAsia="ja-JP"/>
-        </w:rPr>
-        <w:t>Lê</w:t>
-      </w:r>
-      <w:proofErr w:type="spellEnd"/>
-      <w:r>
-        <w:rPr>
-          <w:rFonts w:eastAsiaTheme="minorEastAsia"/>
-          <w:lang w:eastAsia="ja-JP"/>
-        </w:rPr>
-        <w:t xml:space="preserve">, S. and </w:t>
+        <w:t xml:space="preserve">, F., Lê, S. and </w:t>
       </w:r>
       <w:proofErr w:type="spellStart"/>
       <w:r>
@@ -432,7 +400,7 @@
     </w:p>
     <w:p>
       <w:pPr>
-        <w:pStyle w:val="Paragrafoelenco"/>
+        <w:pStyle w:val="a3"/>
         <w:numPr>
           <w:ilvl w:val="0"/>
           <w:numId w:val="1"/>
@@ -457,7 +425,7 @@
     </w:p>
     <w:p>
       <w:pPr>
-        <w:pStyle w:val="Paragrafoelenco"/>
+        <w:pStyle w:val="a3"/>
         <w:ind w:leftChars="0" w:left="360"/>
         <w:rPr>
           <w:rFonts w:eastAsiaTheme="minorEastAsia"/>
@@ -489,7 +457,7 @@
     </w:p>
     <w:p>
       <w:pPr>
-        <w:pStyle w:val="Paragrafoelenco"/>
+        <w:pStyle w:val="a3"/>
         <w:ind w:leftChars="0" w:left="360"/>
         <w:rPr>
           <w:rFonts w:eastAsiaTheme="minorEastAsia"/>
@@ -499,7 +467,7 @@
     </w:p>
     <w:p>
       <w:pPr>
-        <w:pStyle w:val="Paragrafoelenco"/>
+        <w:pStyle w:val="a3"/>
         <w:ind w:leftChars="0" w:left="360"/>
         <w:rPr>
           <w:lang w:eastAsia="ja-JP"/>
@@ -711,14 +679,24 @@
         <w:t xml:space="preserve"> “profile” </w:t>
       </w:r>
       <w:ins w:id="10" w:author="utente" w:date="2021-06-23T12:12:00Z">
-        <w:r>
-          <w:rPr>
-            <w:lang w:eastAsia="ja-JP"/>
-          </w:rPr>
-          <w:t>indicate</w:t>
-        </w:r>
+        <w:del w:id="11" w:author="Chaochen Wang" w:date="2021-06-29T09:52:00Z">
+          <w:r>
+            <w:rPr>
+              <w:lang w:eastAsia="ja-JP"/>
+            </w:rPr>
+            <w:delText>indicate</w:delText>
+          </w:r>
+        </w:del>
       </w:ins>
-      <w:del w:id="11" w:author="utente" w:date="2021-06-23T12:12:00Z">
+      <w:ins w:id="12" w:author="Chaochen Wang" w:date="2021-06-29T09:52:00Z">
+        <w:r>
+          <w:rPr>
+            <w:lang w:eastAsia="ja-JP"/>
+          </w:rPr>
+          <w:t>indicates</w:t>
+        </w:r>
+      </w:ins>
+      <w:del w:id="13" w:author="utente" w:date="2021-06-23T12:12:00Z">
         <w:r>
           <w:rPr>
             <w:lang w:eastAsia="ja-JP"/>
@@ -726,11 +704,19 @@
           <w:delText>mean</w:delText>
         </w:r>
       </w:del>
-      <w:r>
-        <w:rPr>
-          <w:lang w:eastAsia="ja-JP"/>
-        </w:rPr>
-        <w:t xml:space="preserve">s </w:t>
+      <w:del w:id="14" w:author="Chaochen Wang" w:date="2021-06-29T09:52:00Z">
+        <w:r>
+          <w:rPr>
+            <w:lang w:eastAsia="ja-JP"/>
+          </w:rPr>
+          <w:delText>s</w:delText>
+        </w:r>
+      </w:del>
+      <w:r>
+        <w:rPr>
+          <w:lang w:eastAsia="ja-JP"/>
+        </w:rPr>
+        <w:t xml:space="preserve"> </w:t>
       </w:r>
       <w:r>
         <w:rPr>
@@ -756,13 +742,21 @@
         </w:rPr>
         <w:t>)</w:t>
       </w:r>
-      <w:ins w:id="12" w:author="utente" w:date="2021-06-23T12:15:00Z">
-        <w:r>
-          <w:rPr>
-            <w:lang w:eastAsia="ja-JP"/>
-          </w:rPr>
-          <w:t xml:space="preserve"> and what CA measures is its departure from the average food (or time of day) profile </w:t>
-        </w:r>
+      <w:ins w:id="15" w:author="utente" w:date="2021-06-23T12:15:00Z">
+        <w:r>
+          <w:rPr>
+            <w:lang w:eastAsia="ja-JP"/>
+          </w:rPr>
+          <w:t xml:space="preserve"> and what CA measures is its departure from the average food (or time of day) profile</w:t>
+        </w:r>
+        <w:del w:id="16" w:author="Chaochen Wang" w:date="2021-06-29T09:52:00Z">
+          <w:r>
+            <w:rPr>
+              <w:lang w:eastAsia="ja-JP"/>
+            </w:rPr>
+            <w:delText xml:space="preserve"> </w:delText>
+          </w:r>
+        </w:del>
       </w:ins>
       <w:r>
         <w:rPr>
@@ -872,7 +866,7 @@
         </w:rPr>
         <w:t xml:space="preserve"> profile</w:t>
       </w:r>
-      <w:ins w:id="13" w:author="utente" w:date="2021-06-23T12:13:00Z">
+      <w:ins w:id="17" w:author="utente" w:date="2021-06-23T12:13:00Z">
         <w:r>
           <w:rPr>
             <w:lang w:eastAsia="ja-JP"/>
@@ -880,7 +874,7 @@
           <w:t xml:space="preserve"> with respect to time of day of consumption and</w:t>
         </w:r>
       </w:ins>
-      <w:ins w:id="14" w:author="utente" w:date="2021-06-23T12:14:00Z">
+      <w:ins w:id="18" w:author="utente" w:date="2021-06-23T12:14:00Z">
         <w:r>
           <w:rPr>
             <w:lang w:eastAsia="ja-JP"/>
@@ -888,7 +882,7 @@
           <w:t>,</w:t>
         </w:r>
       </w:ins>
-      <w:ins w:id="15" w:author="utente" w:date="2021-06-23T12:13:00Z">
+      <w:ins w:id="19" w:author="utente" w:date="2021-06-23T12:13:00Z">
         <w:r>
           <w:rPr>
             <w:lang w:eastAsia="ja-JP"/>
@@ -896,7 +890,7 @@
           <w:t xml:space="preserve"> in particular</w:t>
         </w:r>
       </w:ins>
-      <w:ins w:id="16" w:author="utente" w:date="2021-06-23T12:14:00Z">
+      <w:ins w:id="20" w:author="utente" w:date="2021-06-23T12:14:00Z">
         <w:r>
           <w:rPr>
             <w:lang w:eastAsia="ja-JP"/>
@@ -913,7 +907,7 @@
     </w:p>
     <w:p>
       <w:pPr>
-        <w:pStyle w:val="Paragrafoelenco"/>
+        <w:pStyle w:val="a3"/>
         <w:ind w:leftChars="0" w:left="360"/>
         <w:rPr>
           <w:lang w:eastAsia="ja-JP"/>
@@ -941,347 +935,287 @@
         <w:rPr>
           <w:lang w:eastAsia="ja-JP"/>
         </w:rPr>
+        <w:t xml:space="preserve"> biplots to</w:t>
+      </w:r>
+      <w:r>
+        <w:rPr>
+          <w:lang w:eastAsia="ja-JP"/>
+        </w:rPr>
+        <w:t xml:space="preserve"> visually</w:t>
+      </w:r>
+      <w:r>
+        <w:rPr>
+          <w:lang w:eastAsia="ja-JP"/>
+        </w:rPr>
+        <w:t xml:space="preserve"> show</w:t>
+      </w:r>
+      <w:r>
+        <w:rPr>
+          <w:lang w:eastAsia="ja-JP"/>
+        </w:rPr>
+        <w:t xml:space="preserve"> the chi-square deviation (</w:t>
+      </w:r>
+      <w:ins w:id="21" w:author="utente" w:date="2021-06-23T12:16:00Z">
+        <w:r>
+          <w:rPr>
+            <w:lang w:eastAsia="ja-JP"/>
+          </w:rPr>
+          <w:t xml:space="preserve">called </w:t>
+        </w:r>
+      </w:ins>
+      <w:r>
+        <w:rPr>
+          <w:lang w:eastAsia="ja-JP"/>
+        </w:rPr>
+        <w:t>inertia) of food (and time) profiles from the average</w:t>
+      </w:r>
+      <w:r>
+        <w:rPr>
+          <w:lang w:eastAsia="ja-JP"/>
+        </w:rPr>
+        <w:t xml:space="preserve"> profile</w:t>
+      </w:r>
+      <w:ins w:id="22" w:author="utente" w:date="2021-06-23T12:18:00Z">
+        <w:r>
+          <w:rPr>
+            <w:lang w:eastAsia="ja-JP"/>
+          </w:rPr>
+          <w:t>, measured by the relative frequencies</w:t>
+        </w:r>
+        <w:del w:id="23" w:author="Chaochen Wang" w:date="2021-06-29T09:52:00Z">
+          <w:r>
+            <w:rPr>
+              <w:lang w:eastAsia="ja-JP"/>
+            </w:rPr>
+            <w:delText xml:space="preserve"> </w:delText>
+          </w:r>
+        </w:del>
+      </w:ins>
+      <w:r>
+        <w:rPr>
+          <w:lang w:eastAsia="ja-JP"/>
+        </w:rPr>
+        <w:t>.</w:t>
+      </w:r>
+      <w:r>
+        <w:rPr>
+          <w:lang w:eastAsia="ja-JP"/>
+        </w:rPr>
         <w:t xml:space="preserve"> </w:t>
       </w:r>
-      <w:proofErr w:type="spellStart"/>
-      <w:r>
-        <w:rPr>
-          <w:lang w:eastAsia="ja-JP"/>
-        </w:rPr>
-        <w:t>biplots</w:t>
-      </w:r>
-      <w:proofErr w:type="spellEnd"/>
-      <w:r>
-        <w:rPr>
-          <w:lang w:eastAsia="ja-JP"/>
-        </w:rPr>
-        <w:t xml:space="preserve"> to</w:t>
-      </w:r>
-      <w:r>
-        <w:rPr>
-          <w:lang w:eastAsia="ja-JP"/>
-        </w:rPr>
-        <w:t xml:space="preserve"> visually</w:t>
-      </w:r>
-      <w:r>
-        <w:rPr>
-          <w:lang w:eastAsia="ja-JP"/>
-        </w:rPr>
-        <w:t xml:space="preserve"> show</w:t>
-      </w:r>
-      <w:r>
-        <w:rPr>
-          <w:lang w:eastAsia="ja-JP"/>
-        </w:rPr>
-        <w:t xml:space="preserve"> the chi-square deviation (</w:t>
-      </w:r>
-      <w:ins w:id="17" w:author="utente" w:date="2021-06-23T12:16:00Z">
-        <w:r>
-          <w:rPr>
-            <w:lang w:eastAsia="ja-JP"/>
-          </w:rPr>
-          <w:t xml:space="preserve">called </w:t>
+      <w:r>
+        <w:rPr>
+          <w:lang w:eastAsia="ja-JP"/>
+        </w:rPr>
+        <w:t>These b</w:t>
+      </w:r>
+      <w:r>
+        <w:rPr>
+          <w:lang w:eastAsia="ja-JP"/>
+        </w:rPr>
+        <w:t xml:space="preserve">iplots </w:t>
+      </w:r>
+      <w:r>
+        <w:rPr>
+          <w:lang w:eastAsia="ja-JP"/>
+        </w:rPr>
+        <w:t xml:space="preserve">use the first two most informative dimensions to show the inertia of the contingency table. </w:t>
+      </w:r>
+      <w:r>
+        <w:rPr>
+          <w:lang w:eastAsia="ja-JP"/>
+        </w:rPr>
+        <w:t xml:space="preserve">The horizontal axis of the biplot represents the </w:t>
+      </w:r>
+      <w:r>
+        <w:rPr>
+          <w:lang w:eastAsia="ja-JP"/>
+        </w:rPr>
+        <w:t>direction along which the contingency table rows and columns</w:t>
+      </w:r>
+      <w:ins w:id="24" w:author="utente" w:date="2021-06-23T12:16:00Z">
+        <w:r>
+          <w:rPr>
+            <w:lang w:eastAsia="ja-JP"/>
+          </w:rPr>
+          <w:t xml:space="preserve"> </w:t>
         </w:r>
       </w:ins>
-      <w:r>
-        <w:rPr>
-          <w:lang w:eastAsia="ja-JP"/>
-        </w:rPr>
-        <w:t>inertia) of food (and time) profiles from the average</w:t>
-      </w:r>
-      <w:r>
-        <w:rPr>
-          <w:lang w:eastAsia="ja-JP"/>
-        </w:rPr>
-        <w:t xml:space="preserve"> profile</w:t>
-      </w:r>
-      <w:ins w:id="18" w:author="utente" w:date="2021-06-23T12:18:00Z">
-        <w:r>
-          <w:rPr>
-            <w:lang w:eastAsia="ja-JP"/>
-          </w:rPr>
-          <w:t xml:space="preserve">, measured by the relative </w:t>
-        </w:r>
-        <w:proofErr w:type="gramStart"/>
-        <w:r>
-          <w:rPr>
-            <w:lang w:eastAsia="ja-JP"/>
-          </w:rPr>
-          <w:t xml:space="preserve">frequencies </w:t>
+      <w:del w:id="25" w:author="utente" w:date="2021-06-23T12:17:00Z">
+        <w:r>
+          <w:rPr>
+            <w:lang w:eastAsia="ja-JP"/>
+          </w:rPr>
+          <w:delText xml:space="preserve"> </w:delText>
+        </w:r>
+      </w:del>
+      <w:r>
+        <w:rPr>
+          <w:lang w:eastAsia="ja-JP"/>
+        </w:rPr>
+        <w:t>show their greatest deviations</w:t>
+      </w:r>
+      <w:ins w:id="26" w:author="utente" w:date="2021-06-23T12:17:00Z">
+        <w:r>
+          <w:rPr>
+            <w:lang w:eastAsia="ja-JP"/>
+          </w:rPr>
+          <w:t xml:space="preserve"> from the average row or column profile </w:t>
         </w:r>
       </w:ins>
       <w:r>
         <w:rPr>
           <w:lang w:eastAsia="ja-JP"/>
         </w:rPr>
+        <w:t xml:space="preserve">. The vertical axis represents </w:t>
+      </w:r>
+      <w:r>
+        <w:rPr>
+          <w:lang w:eastAsia="ja-JP"/>
+        </w:rPr>
+        <w:t>the direction, perpendicular to the first</w:t>
+      </w:r>
+      <w:r>
+        <w:rPr>
+          <w:lang w:eastAsia="ja-JP"/>
+        </w:rPr>
+        <w:t xml:space="preserve">, having the second largest deviations. </w:t>
+      </w:r>
+      <w:r>
+        <w:rPr>
+          <w:lang w:eastAsia="ja-JP"/>
+        </w:rPr>
+        <w:t xml:space="preserve">There are two percentage labels for each axis which indicate how much of the total inertia </w:t>
+      </w:r>
+      <w:r>
+        <w:rPr>
+          <w:lang w:eastAsia="ja-JP"/>
+        </w:rPr>
+        <w:t>were explained</w:t>
+      </w:r>
+      <w:r>
+        <w:rPr>
+          <w:lang w:eastAsia="ja-JP"/>
+        </w:rPr>
+        <w:t xml:space="preserve"> along that axis. </w:t>
+      </w:r>
+      <w:r>
+        <w:rPr>
+          <w:lang w:eastAsia="ja-JP"/>
+        </w:rPr>
+        <w:t xml:space="preserve">The sum of </w:t>
+      </w:r>
+      <w:r>
+        <w:rPr>
+          <w:lang w:eastAsia="ja-JP"/>
+        </w:rPr>
+        <w:t>the two percentages is lower than 100%, the remaining inertia cannot be shown when reducing to 2 dimensions.</w:t>
+      </w:r>
+      <w:r>
+        <w:rPr>
+          <w:lang w:eastAsia="ja-JP"/>
+        </w:rPr>
+        <w:t xml:space="preserve"> </w:t>
+      </w:r>
+    </w:p>
+    <w:p>
+      <w:pPr>
+        <w:pStyle w:val="a3"/>
+        <w:ind w:leftChars="0" w:left="360"/>
+        <w:rPr>
+          <w:lang w:eastAsia="ja-JP"/>
+        </w:rPr>
+      </w:pPr>
+      <w:r>
+        <w:rPr>
+          <w:lang w:eastAsia="ja-JP"/>
+        </w:rPr>
+        <w:t xml:space="preserve">The origin in each biplot is the average profile </w:t>
+      </w:r>
+      <w:r>
+        <w:rPr>
+          <w:lang w:eastAsia="ja-JP"/>
+        </w:rPr>
+        <w:t xml:space="preserve">of all points in the plot, while the length of the vector from origin to each profile point represents its deviation from the average profile. The distance between row (food) and column (time slots) profile points and the direction in which they lie away from the origin is indicating </w:t>
+      </w:r>
+      <w:del w:id="27" w:author="utente" w:date="2021-06-23T12:21:00Z">
+        <w:r>
+          <w:rPr>
+            <w:lang w:eastAsia="ja-JP"/>
+          </w:rPr>
+          <w:delText xml:space="preserve">that </w:delText>
+        </w:r>
+      </w:del>
+      <w:ins w:id="28" w:author="utente" w:date="2021-06-23T12:21:00Z">
+        <w:r>
+          <w:rPr>
+            <w:lang w:eastAsia="ja-JP"/>
+          </w:rPr>
+          <w:t xml:space="preserve">how </w:t>
+        </w:r>
+      </w:ins>
+      <w:r>
+        <w:rPr>
+          <w:lang w:eastAsia="ja-JP"/>
+        </w:rPr>
+        <w:t xml:space="preserve">they are associated with each other. The potential association is greater if </w:t>
+      </w:r>
+      <w:ins w:id="29" w:author="utente" w:date="2021-06-23T12:22:00Z">
+        <w:r>
+          <w:rPr>
+            <w:lang w:eastAsia="ja-JP"/>
+          </w:rPr>
+          <w:t xml:space="preserve">1) </w:t>
+        </w:r>
+      </w:ins>
+      <w:r>
+        <w:rPr>
+          <w:lang w:eastAsia="ja-JP"/>
+        </w:rPr>
+        <w:t xml:space="preserve">points are located in similar directions </w:t>
+      </w:r>
+      <w:del w:id="30" w:author="utente" w:date="2021-06-23T12:22:00Z">
+        <w:r>
+          <w:rPr>
+            <w:lang w:eastAsia="ja-JP"/>
+          </w:rPr>
+          <w:delText xml:space="preserve">and </w:delText>
+        </w:r>
+      </w:del>
+      <w:r>
+        <w:rPr>
+          <w:lang w:eastAsia="ja-JP"/>
+        </w:rPr>
+        <w:t>away from the origin</w:t>
+      </w:r>
+      <w:ins w:id="31" w:author="utente" w:date="2021-06-23T12:22:00Z">
+        <w:r>
+          <w:rPr>
+            <w:lang w:eastAsia="ja-JP"/>
+          </w:rPr>
+          <w:t xml:space="preserve"> and 2) the farther they are from the origin</w:t>
+        </w:r>
+      </w:ins>
+      <w:r>
+        <w:rPr>
+          <w:lang w:eastAsia="ja-JP"/>
+        </w:rPr>
         <w:t>.</w:t>
       </w:r>
-      <w:proofErr w:type="gramEnd"/>
-      <w:r>
-        <w:rPr>
-          <w:lang w:eastAsia="ja-JP"/>
-        </w:rPr>
-        <w:t xml:space="preserve"> </w:t>
-      </w:r>
-      <w:r>
-        <w:rPr>
-          <w:lang w:eastAsia="ja-JP"/>
-        </w:rPr>
-        <w:t xml:space="preserve">These </w:t>
-      </w:r>
-      <w:proofErr w:type="spellStart"/>
-      <w:r>
-        <w:rPr>
-          <w:lang w:eastAsia="ja-JP"/>
-        </w:rPr>
-        <w:t>b</w:t>
-      </w:r>
-      <w:r>
-        <w:rPr>
-          <w:lang w:eastAsia="ja-JP"/>
-        </w:rPr>
-        <w:t>iplots</w:t>
-      </w:r>
-      <w:proofErr w:type="spellEnd"/>
-      <w:r>
-        <w:rPr>
-          <w:lang w:eastAsia="ja-JP"/>
-        </w:rPr>
-        <w:t xml:space="preserve"> </w:t>
-      </w:r>
-      <w:r>
-        <w:rPr>
-          <w:lang w:eastAsia="ja-JP"/>
-        </w:rPr>
-        <w:t xml:space="preserve">use the first two most informative dimensions to show the inertia of the contingency table. </w:t>
-      </w:r>
-      <w:r>
-        <w:rPr>
-          <w:lang w:eastAsia="ja-JP"/>
-        </w:rPr>
-        <w:t xml:space="preserve">The horizontal axis of the </w:t>
-      </w:r>
-      <w:proofErr w:type="spellStart"/>
-      <w:r>
-        <w:rPr>
-          <w:lang w:eastAsia="ja-JP"/>
-        </w:rPr>
-        <w:t>biplot</w:t>
-      </w:r>
-      <w:proofErr w:type="spellEnd"/>
-      <w:r>
-        <w:rPr>
-          <w:lang w:eastAsia="ja-JP"/>
-        </w:rPr>
-        <w:t xml:space="preserve"> represents the </w:t>
-      </w:r>
-      <w:r>
-        <w:rPr>
-          <w:lang w:eastAsia="ja-JP"/>
-        </w:rPr>
-        <w:t>direction along which the contingency table rows and columns</w:t>
-      </w:r>
-      <w:ins w:id="19" w:author="utente" w:date="2021-06-23T12:16:00Z">
-        <w:r>
-          <w:rPr>
-            <w:lang w:eastAsia="ja-JP"/>
-          </w:rPr>
-          <w:t xml:space="preserve"> </w:t>
-        </w:r>
-      </w:ins>
-      <w:del w:id="20" w:author="utente" w:date="2021-06-23T12:17:00Z">
-        <w:r>
-          <w:rPr>
-            <w:lang w:eastAsia="ja-JP"/>
-          </w:rPr>
-          <w:delText xml:space="preserve"> </w:delText>
-        </w:r>
-      </w:del>
-      <w:r>
-        <w:rPr>
-          <w:lang w:eastAsia="ja-JP"/>
-        </w:rPr>
-        <w:t>show their greatest deviations</w:t>
-      </w:r>
-      <w:ins w:id="21" w:author="utente" w:date="2021-06-23T12:17:00Z">
-        <w:r>
-          <w:rPr>
-            <w:lang w:eastAsia="ja-JP"/>
-          </w:rPr>
-          <w:t xml:space="preserve"> from the average row or column profile </w:t>
-        </w:r>
-      </w:ins>
-      <w:r>
-        <w:rPr>
-          <w:lang w:eastAsia="ja-JP"/>
-        </w:rPr>
-        <w:t xml:space="preserve">. The vertical axis represents </w:t>
-      </w:r>
-      <w:r>
-        <w:rPr>
-          <w:lang w:eastAsia="ja-JP"/>
-        </w:rPr>
-        <w:t>the direction, perpendicular to the first</w:t>
-      </w:r>
-      <w:r>
-        <w:rPr>
-          <w:lang w:eastAsia="ja-JP"/>
-        </w:rPr>
-        <w:t xml:space="preserve">, having the second largest deviations. </w:t>
-      </w:r>
-      <w:r>
-        <w:rPr>
-          <w:lang w:eastAsia="ja-JP"/>
-        </w:rPr>
-        <w:t xml:space="preserve">There are two percentage labels for each axis which indicate how much of the total inertia </w:t>
-      </w:r>
-      <w:r>
-        <w:rPr>
-          <w:lang w:eastAsia="ja-JP"/>
-        </w:rPr>
-        <w:t>were explained</w:t>
-      </w:r>
-      <w:r>
-        <w:rPr>
-          <w:lang w:eastAsia="ja-JP"/>
-        </w:rPr>
-        <w:t xml:space="preserve"> along that axis. </w:t>
-      </w:r>
-      <w:r>
-        <w:rPr>
-          <w:lang w:eastAsia="ja-JP"/>
-        </w:rPr>
-        <w:t xml:space="preserve">The sum of </w:t>
-      </w:r>
-      <w:r>
-        <w:rPr>
-          <w:lang w:eastAsia="ja-JP"/>
-        </w:rPr>
-        <w:t>the two percentages is lower than 100%, the remaining inertia cannot be shown when reducing to 2 dimensions.</w:t>
-      </w:r>
-      <w:r>
-        <w:rPr>
-          <w:lang w:eastAsia="ja-JP"/>
-        </w:rPr>
-        <w:t xml:space="preserve"> </w:t>
-      </w:r>
-    </w:p>
-    <w:p>
-      <w:pPr>
-        <w:pStyle w:val="Paragrafoelenco"/>
+    </w:p>
+    <w:p>
+      <w:pPr>
+        <w:pStyle w:val="a3"/>
         <w:ind w:leftChars="0" w:left="360"/>
         <w:rPr>
-          <w:lang w:eastAsia="ja-JP"/>
-        </w:rPr>
-      </w:pPr>
-      <w:r>
-        <w:rPr>
-          <w:lang w:eastAsia="ja-JP"/>
-        </w:rPr>
-        <w:t xml:space="preserve">The origin in each </w:t>
-      </w:r>
-      <w:proofErr w:type="spellStart"/>
-      <w:r>
-        <w:rPr>
-          <w:lang w:eastAsia="ja-JP"/>
-        </w:rPr>
-        <w:t>biplot</w:t>
-      </w:r>
-      <w:proofErr w:type="spellEnd"/>
-      <w:r>
-        <w:rPr>
-          <w:lang w:eastAsia="ja-JP"/>
-        </w:rPr>
-        <w:t xml:space="preserve"> is the average profile </w:t>
-      </w:r>
-      <w:r>
-        <w:rPr>
-          <w:lang w:eastAsia="ja-JP"/>
-        </w:rPr>
-        <w:t xml:space="preserve">of all points in the plot, while the length of the vector from origin to each profile point represents its deviation from the average profile. The distance between row (food) and column (time slots) profile points and the direction in which they lie away from the origin is indicating </w:t>
-      </w:r>
-      <w:del w:id="22" w:author="utente" w:date="2021-06-23T12:21:00Z">
-        <w:r>
-          <w:rPr>
-            <w:lang w:eastAsia="ja-JP"/>
-          </w:rPr>
-          <w:delText xml:space="preserve">that </w:delText>
-        </w:r>
-      </w:del>
-      <w:ins w:id="23" w:author="utente" w:date="2021-06-23T12:21:00Z">
-        <w:r>
-          <w:rPr>
-            <w:lang w:eastAsia="ja-JP"/>
-          </w:rPr>
-          <w:t>how</w:t>
-        </w:r>
-        <w:r>
-          <w:rPr>
-            <w:lang w:eastAsia="ja-JP"/>
-          </w:rPr>
-          <w:t xml:space="preserve"> </w:t>
-        </w:r>
-      </w:ins>
-      <w:r>
-        <w:rPr>
-          <w:lang w:eastAsia="ja-JP"/>
-        </w:rPr>
-        <w:t xml:space="preserve">they are associated with each other. The potential association is greater if </w:t>
-      </w:r>
-      <w:ins w:id="24" w:author="utente" w:date="2021-06-23T12:22:00Z">
-        <w:r>
-          <w:rPr>
-            <w:lang w:eastAsia="ja-JP"/>
-          </w:rPr>
-          <w:t xml:space="preserve">1) </w:t>
-        </w:r>
-      </w:ins>
-      <w:r>
-        <w:rPr>
-          <w:lang w:eastAsia="ja-JP"/>
-        </w:rPr>
-        <w:t xml:space="preserve">points are located in similar directions </w:t>
-      </w:r>
-      <w:del w:id="25" w:author="utente" w:date="2021-06-23T12:22:00Z">
-        <w:r>
-          <w:rPr>
-            <w:lang w:eastAsia="ja-JP"/>
-          </w:rPr>
-          <w:delText xml:space="preserve">and </w:delText>
-        </w:r>
-      </w:del>
-      <w:r>
-        <w:rPr>
-          <w:lang w:eastAsia="ja-JP"/>
-        </w:rPr>
-        <w:t>away from the origin</w:t>
-      </w:r>
-      <w:ins w:id="26" w:author="utente" w:date="2021-06-23T12:22:00Z">
-        <w:r>
-          <w:rPr>
-            <w:lang w:eastAsia="ja-JP"/>
-          </w:rPr>
-          <w:t xml:space="preserve"> and 2) </w:t>
-        </w:r>
-        <w:bookmarkStart w:id="27" w:name="_GoBack"/>
-        <w:bookmarkEnd w:id="27"/>
-        <w:r>
-          <w:rPr>
-            <w:lang w:eastAsia="ja-JP"/>
-          </w:rPr>
-          <w:t>the farther they are from the origin</w:t>
-        </w:r>
-      </w:ins>
-      <w:r>
-        <w:rPr>
-          <w:lang w:eastAsia="ja-JP"/>
-        </w:rPr>
-        <w:t>.</w:t>
-      </w:r>
-    </w:p>
-    <w:p>
-      <w:pPr>
-        <w:pStyle w:val="Paragrafoelenco"/>
+          <w:rFonts w:eastAsiaTheme="minorEastAsia"/>
+          <w:lang w:eastAsia="ja-JP"/>
+        </w:rPr>
+      </w:pPr>
+    </w:p>
+    <w:p>
+      <w:pPr>
+        <w:pStyle w:val="a3"/>
         <w:ind w:leftChars="0" w:left="360"/>
         <w:rPr>
           <w:rFonts w:eastAsiaTheme="minorEastAsia"/>
@@ -1291,17 +1225,7 @@
     </w:p>
     <w:p>
       <w:pPr>
-        <w:pStyle w:val="Paragrafoelenco"/>
-        <w:ind w:leftChars="0" w:left="360"/>
-        <w:rPr>
-          <w:rFonts w:eastAsiaTheme="minorEastAsia"/>
-          <w:lang w:eastAsia="ja-JP"/>
-        </w:rPr>
-      </w:pPr>
-    </w:p>
-    <w:p>
-      <w:pPr>
-        <w:pStyle w:val="Paragrafoelenco"/>
+        <w:pStyle w:val="a3"/>
         <w:numPr>
           <w:ilvl w:val="0"/>
           <w:numId w:val="1"/>
@@ -1327,7 +1251,7 @@
     </w:p>
     <w:p>
       <w:pPr>
-        <w:pStyle w:val="Paragrafoelenco"/>
+        <w:pStyle w:val="a3"/>
         <w:ind w:leftChars="0" w:left="360"/>
         <w:rPr>
           <w:lang w:eastAsia="ja-JP"/>
@@ -1357,7 +1281,7 @@
     </w:p>
     <w:p>
       <w:pPr>
-        <w:pStyle w:val="Paragrafoelenco"/>
+        <w:pStyle w:val="a3"/>
         <w:ind w:leftChars="0" w:left="360"/>
         <w:rPr>
           <w:b/>
@@ -1386,7 +1310,7 @@
 </file>
 
 <file path=word/numbering.xml><?xml version="1.0" encoding="utf-8"?>
-<w:numbering xmlns:wpc="http://schemas.microsoft.com/office/word/2010/wordprocessingCanvas" xmlns:cx="http://schemas.microsoft.com/office/drawing/2014/chartex" xmlns:mc="http://schemas.openxmlformats.org/markup-compatibility/2006" xmlns:o="urn:schemas-microsoft-com:office:office" xmlns:r="http://schemas.openxmlformats.org/officeDocument/2006/relationships" xmlns:m="http://schemas.openxmlformats.org/officeDocument/2006/math" xmlns:v="urn:schemas-microsoft-com:vml" xmlns:wp14="http://schemas.microsoft.com/office/word/2010/wordprocessingDrawing" xmlns:wp="http://schemas.openxmlformats.org/drawingml/2006/wordprocessingDrawing" xmlns:w10="urn:schemas-microsoft-com:office:word" xmlns:w="http://schemas.openxmlformats.org/wordprocessingml/2006/main" xmlns:w14="http://schemas.microsoft.com/office/word/2010/wordml" xmlns:w15="http://schemas.microsoft.com/office/word/2012/wordml" xmlns:w16se="http://schemas.microsoft.com/office/word/2015/wordml/symex" xmlns:wpg="http://schemas.microsoft.com/office/word/2010/wordprocessingGroup" xmlns:wpi="http://schemas.microsoft.com/office/word/2010/wordprocessingInk" xmlns:wne="http://schemas.microsoft.com/office/word/2006/wordml" xmlns:wps="http://schemas.microsoft.com/office/word/2010/wordprocessingShape" mc:Ignorable="w14 w15 w16se wp14">
+<w:numbering xmlns:wpc="http://schemas.microsoft.com/office/word/2010/wordprocessingCanvas" xmlns:cx="http://schemas.microsoft.com/office/drawing/2014/chartex" xmlns:cx1="http://schemas.microsoft.com/office/drawing/2015/9/8/chartex" xmlns:cx2="http://schemas.microsoft.com/office/drawing/2015/10/21/chartex" xmlns:cx3="http://schemas.microsoft.com/office/drawing/2016/5/9/chartex" xmlns:cx4="http://schemas.microsoft.com/office/drawing/2016/5/10/chartex" xmlns:cx5="http://schemas.microsoft.com/office/drawing/2016/5/11/chartex" xmlns:cx6="http://schemas.microsoft.com/office/drawing/2016/5/12/chartex" xmlns:cx7="http://schemas.microsoft.com/office/drawing/2016/5/13/chartex" xmlns:cx8="http://schemas.microsoft.com/office/drawing/2016/5/14/chartex" xmlns:mc="http://schemas.openxmlformats.org/markup-compatibility/2006" xmlns:aink="http://schemas.microsoft.com/office/drawing/2016/ink" xmlns:am3d="http://schemas.microsoft.com/office/drawing/2017/model3d" xmlns:o="urn:schemas-microsoft-com:office:office" xmlns:r="http://schemas.openxmlformats.org/officeDocument/2006/relationships" xmlns:m="http://schemas.openxmlformats.org/officeDocument/2006/math" xmlns:v="urn:schemas-microsoft-com:vml" xmlns:wp14="http://schemas.microsoft.com/office/word/2010/wordprocessingDrawing" xmlns:wp="http://schemas.openxmlformats.org/drawingml/2006/wordprocessingDrawing" xmlns:w10="urn:schemas-microsoft-com:office:word" xmlns:w="http://schemas.openxmlformats.org/wordprocessingml/2006/main" xmlns:w14="http://schemas.microsoft.com/office/word/2010/wordml" xmlns:w15="http://schemas.microsoft.com/office/word/2012/wordml" xmlns:w16cex="http://schemas.microsoft.com/office/word/2018/wordml/cex" xmlns:w16cid="http://schemas.microsoft.com/office/word/2016/wordml/cid" xmlns:w16="http://schemas.microsoft.com/office/word/2018/wordml" xmlns:w16sdtdh="http://schemas.microsoft.com/office/word/2020/wordml/sdtdatahash" xmlns:w16se="http://schemas.microsoft.com/office/word/2015/wordml/symex" xmlns:wpg="http://schemas.microsoft.com/office/word/2010/wordprocessingGroup" xmlns:wpi="http://schemas.microsoft.com/office/word/2010/wordprocessingInk" xmlns:wne="http://schemas.microsoft.com/office/word/2006/wordml" xmlns:wps="http://schemas.microsoft.com/office/word/2010/wordprocessingShape" mc:Ignorable="w14 w15 w16se w16cid w16 w16cex w16sdtdh wp14">
   <w:abstractNum w:abstractNumId="0" w15:restartNumberingAfterBreak="0">
     <w:nsid w:val="5E9E1AB1"/>
     <w:multiLevelType w:val="hybridMultilevel"/>
@@ -1483,15 +1407,18 @@
 </file>
 
 <file path=word/people.xml><?xml version="1.0" encoding="utf-8"?>
-<w15:people xmlns:wpc="http://schemas.microsoft.com/office/word/2010/wordprocessingCanvas" xmlns:cx="http://schemas.microsoft.com/office/drawing/2014/chartex" xmlns:mc="http://schemas.openxmlformats.org/markup-compatibility/2006" xmlns:o="urn:schemas-microsoft-com:office:office" xmlns:r="http://schemas.openxmlformats.org/officeDocument/2006/relationships" xmlns:m="http://schemas.openxmlformats.org/officeDocument/2006/math" xmlns:v="urn:schemas-microsoft-com:vml" xmlns:wp14="http://schemas.microsoft.com/office/word/2010/wordprocessingDrawing" xmlns:wp="http://schemas.openxmlformats.org/drawingml/2006/wordprocessingDrawing" xmlns:w10="urn:schemas-microsoft-com:office:word" xmlns:w="http://schemas.openxmlformats.org/wordprocessingml/2006/main" xmlns:w14="http://schemas.microsoft.com/office/word/2010/wordml" xmlns:w15="http://schemas.microsoft.com/office/word/2012/wordml" xmlns:w16se="http://schemas.microsoft.com/office/word/2015/wordml/symex" xmlns:wpg="http://schemas.microsoft.com/office/word/2010/wordprocessingGroup" xmlns:wpi="http://schemas.microsoft.com/office/word/2010/wordprocessingInk" xmlns:wne="http://schemas.microsoft.com/office/word/2006/wordml" xmlns:wps="http://schemas.microsoft.com/office/word/2010/wordprocessingShape" mc:Ignorable="w14 w15 w16se wp14">
+<w15:people xmlns:wpc="http://schemas.microsoft.com/office/word/2010/wordprocessingCanvas" xmlns:cx="http://schemas.microsoft.com/office/drawing/2014/chartex" xmlns:cx1="http://schemas.microsoft.com/office/drawing/2015/9/8/chartex" xmlns:cx2="http://schemas.microsoft.com/office/drawing/2015/10/21/chartex" xmlns:cx3="http://schemas.microsoft.com/office/drawing/2016/5/9/chartex" xmlns:cx4="http://schemas.microsoft.com/office/drawing/2016/5/10/chartex" xmlns:cx5="http://schemas.microsoft.com/office/drawing/2016/5/11/chartex" xmlns:cx6="http://schemas.microsoft.com/office/drawing/2016/5/12/chartex" xmlns:cx7="http://schemas.microsoft.com/office/drawing/2016/5/13/chartex" xmlns:cx8="http://schemas.microsoft.com/office/drawing/2016/5/14/chartex" xmlns:mc="http://schemas.openxmlformats.org/markup-compatibility/2006" xmlns:aink="http://schemas.microsoft.com/office/drawing/2016/ink" xmlns:am3d="http://schemas.microsoft.com/office/drawing/2017/model3d" xmlns:o="urn:schemas-microsoft-com:office:office" xmlns:r="http://schemas.openxmlformats.org/officeDocument/2006/relationships" xmlns:m="http://schemas.openxmlformats.org/officeDocument/2006/math" xmlns:v="urn:schemas-microsoft-com:vml" xmlns:wp14="http://schemas.microsoft.com/office/word/2010/wordprocessingDrawing" xmlns:wp="http://schemas.openxmlformats.org/drawingml/2006/wordprocessingDrawing" xmlns:w10="urn:schemas-microsoft-com:office:word" xmlns:w="http://schemas.openxmlformats.org/wordprocessingml/2006/main" xmlns:w14="http://schemas.microsoft.com/office/word/2010/wordml" xmlns:w15="http://schemas.microsoft.com/office/word/2012/wordml" xmlns:w16cex="http://schemas.microsoft.com/office/word/2018/wordml/cex" xmlns:w16cid="http://schemas.microsoft.com/office/word/2016/wordml/cid" xmlns:w16="http://schemas.microsoft.com/office/word/2018/wordml" xmlns:w16sdtdh="http://schemas.microsoft.com/office/word/2020/wordml/sdtdatahash" xmlns:w16se="http://schemas.microsoft.com/office/word/2015/wordml/symex" xmlns:wpg="http://schemas.microsoft.com/office/word/2010/wordprocessingGroup" xmlns:wpi="http://schemas.microsoft.com/office/word/2010/wordprocessingInk" xmlns:wne="http://schemas.microsoft.com/office/word/2006/wordml" xmlns:wps="http://schemas.microsoft.com/office/word/2010/wordprocessingShape" mc:Ignorable="w14 w15 w16se w16cid w16 w16cex w16sdtdh wp14">
   <w15:person w15:author="utente">
     <w15:presenceInfo w15:providerId="None" w15:userId="utente"/>
+  </w15:person>
+  <w15:person w15:author="Chaochen Wang">
+    <w15:presenceInfo w15:providerId="None" w15:userId="Chaochen Wang"/>
   </w15:person>
 </w15:people>
 </file>
 
 <file path=word/styles.xml><?xml version="1.0" encoding="utf-8"?>
-<w:styles xmlns:mc="http://schemas.openxmlformats.org/markup-compatibility/2006" xmlns:r="http://schemas.openxmlformats.org/officeDocument/2006/relationships" xmlns:w="http://schemas.openxmlformats.org/wordprocessingml/2006/main" xmlns:w14="http://schemas.microsoft.com/office/word/2010/wordml" xmlns:w15="http://schemas.microsoft.com/office/word/2012/wordml" xmlns:w16se="http://schemas.microsoft.com/office/word/2015/wordml/symex" mc:Ignorable="w14 w15 w16se">
+<w:styles xmlns:mc="http://schemas.openxmlformats.org/markup-compatibility/2006" xmlns:r="http://schemas.openxmlformats.org/officeDocument/2006/relationships" xmlns:w="http://schemas.openxmlformats.org/wordprocessingml/2006/main" xmlns:w14="http://schemas.microsoft.com/office/word/2010/wordml" xmlns:w15="http://schemas.microsoft.com/office/word/2012/wordml" xmlns:w16cex="http://schemas.microsoft.com/office/word/2018/wordml/cex" xmlns:w16cid="http://schemas.microsoft.com/office/word/2016/wordml/cid" xmlns:w16="http://schemas.microsoft.com/office/word/2018/wordml" xmlns:w16sdtdh="http://schemas.microsoft.com/office/word/2020/wordml/sdtdatahash" xmlns:w16se="http://schemas.microsoft.com/office/word/2015/wordml/symex" mc:Ignorable="w14 w15 w16se w16cid w16 w16cex w16sdtdh">
   <w:docDefaults>
     <w:rPrDefault>
       <w:rPr>
@@ -1504,7 +1431,7 @@
     </w:rPrDefault>
     <w:pPrDefault/>
   </w:docDefaults>
-  <w:latentStyles w:defLockedState="0" w:defUIPriority="99" w:defSemiHidden="0" w:defUnhideWhenUsed="0" w:defQFormat="0" w:count="371">
+  <w:latentStyles w:defLockedState="0" w:defUIPriority="99" w:defSemiHidden="0" w:defUnhideWhenUsed="0" w:defQFormat="0" w:count="376">
     <w:lsdException w:name="Normal" w:uiPriority="0" w:qFormat="1"/>
     <w:lsdException w:name="heading 1" w:uiPriority="9" w:qFormat="1"/>
     <w:lsdException w:name="heading 2" w:semiHidden="1" w:uiPriority="9" w:unhideWhenUsed="1" w:qFormat="1"/>
@@ -1610,7 +1537,6 @@
     <w:lsdException w:name="HTML Sample" w:semiHidden="1" w:unhideWhenUsed="1"/>
     <w:lsdException w:name="HTML Typewriter" w:semiHidden="1" w:unhideWhenUsed="1"/>
     <w:lsdException w:name="HTML Variable" w:semiHidden="1" w:unhideWhenUsed="1"/>
-    <w:lsdException w:name="Normal Table" w:semiHidden="1" w:unhideWhenUsed="1"/>
     <w:lsdException w:name="annotation subject" w:semiHidden="1" w:unhideWhenUsed="1"/>
     <w:lsdException w:name="No List" w:semiHidden="1" w:unhideWhenUsed="1"/>
     <w:lsdException w:name="Outline List 1" w:semiHidden="1" w:unhideWhenUsed="1"/>
@@ -1653,11 +1579,8 @@
     <w:lsdException w:name="Table Contemporary" w:semiHidden="1" w:unhideWhenUsed="1"/>
     <w:lsdException w:name="Table Elegant" w:semiHidden="1" w:unhideWhenUsed="1"/>
     <w:lsdException w:name="Table Professional" w:semiHidden="1" w:unhideWhenUsed="1"/>
-    <w:lsdException w:name="Table Subtle 1" w:semiHidden="1" w:unhideWhenUsed="1"/>
     <w:lsdException w:name="Table Subtle 2" w:semiHidden="1" w:unhideWhenUsed="1"/>
     <w:lsdException w:name="Table Web 1" w:semiHidden="1" w:unhideWhenUsed="1"/>
-    <w:lsdException w:name="Table Web 2" w:semiHidden="1" w:unhideWhenUsed="1"/>
-    <w:lsdException w:name="Table Web 3" w:semiHidden="1" w:unhideWhenUsed="1"/>
     <w:lsdException w:name="Balloon Text" w:semiHidden="1" w:unhideWhenUsed="1"/>
     <w:lsdException w:name="Table Grid" w:uiPriority="39"/>
     <w:lsdException w:name="Table Theme" w:semiHidden="1" w:unhideWhenUsed="1"/>
@@ -1876,8 +1799,13 @@
     <w:lsdException w:name="List Table 5 Dark Accent 6" w:uiPriority="50"/>
     <w:lsdException w:name="List Table 6 Colorful Accent 6" w:uiPriority="51"/>
     <w:lsdException w:name="List Table 7 Colorful Accent 6" w:uiPriority="52"/>
+    <w:lsdException w:name="Mention" w:semiHidden="1" w:unhideWhenUsed="1"/>
+    <w:lsdException w:name="Smart Hyperlink" w:semiHidden="1" w:unhideWhenUsed="1"/>
+    <w:lsdException w:name="Hashtag" w:semiHidden="1" w:unhideWhenUsed="1"/>
+    <w:lsdException w:name="Unresolved Mention" w:semiHidden="1" w:unhideWhenUsed="1"/>
+    <w:lsdException w:name="Smart Link" w:semiHidden="1" w:unhideWhenUsed="1"/>
   </w:latentStyles>
-  <w:style w:type="paragraph" w:default="1" w:styleId="Normale">
+  <w:style w:type="paragraph" w:default="1" w:styleId="a">
     <w:name w:val="Normal"/>
     <w:qFormat/>
     <w:rsid w:val="00EC16D7"/>
@@ -1889,13 +1817,13 @@
       <w:lang w:eastAsia="zh-CN"/>
     </w:rPr>
   </w:style>
-  <w:style w:type="character" w:default="1" w:styleId="Carpredefinitoparagrafo">
+  <w:style w:type="character" w:default="1" w:styleId="a0">
     <w:name w:val="Default Paragraph Font"/>
     <w:uiPriority w:val="1"/>
     <w:semiHidden/>
     <w:unhideWhenUsed/>
   </w:style>
-  <w:style w:type="table" w:default="1" w:styleId="Tabellanormale">
+  <w:style w:type="table" w:default="1" w:styleId="a1">
     <w:name w:val="Normal Table"/>
     <w:uiPriority w:val="99"/>
     <w:semiHidden/>
@@ -1910,15 +1838,15 @@
       </w:tblCellMar>
     </w:tblPr>
   </w:style>
-  <w:style w:type="numbering" w:default="1" w:styleId="Nessunelenco">
+  <w:style w:type="numbering" w:default="1" w:styleId="a2">
     <w:name w:val="No List"/>
     <w:uiPriority w:val="99"/>
     <w:semiHidden/>
     <w:unhideWhenUsed/>
   </w:style>
-  <w:style w:type="paragraph" w:styleId="Paragrafoelenco">
+  <w:style w:type="paragraph" w:styleId="a3">
     <w:name w:val="List Paragraph"/>
-    <w:basedOn w:val="Normale"/>
+    <w:basedOn w:val="a"/>
     <w:uiPriority w:val="34"/>
     <w:qFormat/>
     <w:rsid w:val="00057B4E"/>

</xml_diff>